<commit_message>
15.11.2017 - Game Dev Draft 2
Read Me file has had spaces added to make easier to read, Design Pages has been developed with the intitial ideas about the game, Google Doc DELETED
</commit_message>
<xml_diff>
--- a/Design Pages.docx
+++ b/Design Pages.docx
@@ -157,6 +157,47 @@
           <w:lang w:eastAsia="en-GB"/>
         </w:rPr>
       </w:pPr>
+      <w:proofErr w:type="gramStart"/>
+      <w:r>
+        <w:rPr>
+          <w:rFonts w:ascii="Arial" w:eastAsia="Times New Roman" w:hAnsi="Arial" w:cs="Arial"/>
+          <w:color w:val="000000"/>
+          <w:lang w:eastAsia="en-GB"/>
+        </w:rPr>
+        <w:t>W,A</w:t>
+      </w:r>
+      <w:proofErr w:type="gramEnd"/>
+      <w:r>
+        <w:rPr>
+          <w:rFonts w:ascii="Arial" w:eastAsia="Times New Roman" w:hAnsi="Arial" w:cs="Arial"/>
+          <w:color w:val="000000"/>
+          <w:lang w:eastAsia="en-GB"/>
+        </w:rPr>
+        <w:t>,S,D or Up, Down, Left and Right for the controls for preference of the user.</w:t>
+      </w:r>
+    </w:p>
+    <w:p>
+      <w:pPr>
+        <w:numPr>
+          <w:ilvl w:val="0"/>
+          <w:numId w:val="2"/>
+        </w:numPr>
+        <w:spacing w:before="100" w:beforeAutospacing="1" w:after="100" w:afterAutospacing="1" w:line="240" w:lineRule="auto"/>
+        <w:textAlignment w:val="baseline"/>
+        <w:rPr>
+          <w:rFonts w:ascii="Arial" w:eastAsia="Times New Roman" w:hAnsi="Arial" w:cs="Arial"/>
+          <w:color w:val="000000"/>
+          <w:lang w:eastAsia="en-GB"/>
+        </w:rPr>
+      </w:pPr>
+      <w:r>
+        <w:rPr>
+          <w:rFonts w:ascii="Arial" w:eastAsia="Times New Roman" w:hAnsi="Arial" w:cs="Arial"/>
+          <w:color w:val="000000"/>
+          <w:lang w:eastAsia="en-GB"/>
+        </w:rPr>
+        <w:t>The menu and other selectors can use mouse control.</w:t>
+      </w:r>
     </w:p>
     <w:p>
       <w:pPr>
@@ -204,6 +245,69 @@
           <w:lang w:eastAsia="en-GB"/>
         </w:rPr>
       </w:pPr>
+      <w:proofErr w:type="gramStart"/>
+      <w:r>
+        <w:rPr>
+          <w:rFonts w:ascii="Arial" w:eastAsia="Times New Roman" w:hAnsi="Arial" w:cs="Arial"/>
+          <w:color w:val="000000"/>
+          <w:lang w:eastAsia="en-GB"/>
+        </w:rPr>
+        <w:t>Different types</w:t>
+      </w:r>
+      <w:proofErr w:type="gramEnd"/>
+      <w:r>
+        <w:rPr>
+          <w:rFonts w:ascii="Arial" w:eastAsia="Times New Roman" w:hAnsi="Arial" w:cs="Arial"/>
+          <w:color w:val="000000"/>
+          <w:lang w:eastAsia="en-GB"/>
+        </w:rPr>
+        <w:t xml:space="preserve">, depending on the location, progress through game or </w:t>
+      </w:r>
+      <w:proofErr w:type="spellStart"/>
+      <w:r>
+        <w:rPr>
+          <w:rFonts w:ascii="Arial" w:eastAsia="Times New Roman" w:hAnsi="Arial" w:cs="Arial"/>
+          <w:color w:val="000000"/>
+          <w:lang w:eastAsia="en-GB"/>
+        </w:rPr>
+        <w:t>ect</w:t>
+      </w:r>
+      <w:proofErr w:type="spellEnd"/>
+    </w:p>
+    <w:p>
+      <w:pPr>
+        <w:spacing w:before="100" w:beforeAutospacing="1" w:after="100" w:afterAutospacing="1" w:line="240" w:lineRule="auto"/>
+        <w:ind w:left="720"/>
+        <w:textAlignment w:val="baseline"/>
+        <w:rPr>
+          <w:rFonts w:ascii="Arial" w:eastAsia="Times New Roman" w:hAnsi="Arial" w:cs="Arial"/>
+          <w:color w:val="FF0000"/>
+          <w:lang w:eastAsia="en-GB"/>
+        </w:rPr>
+      </w:pPr>
+      <w:r>
+        <w:rPr>
+          <w:rFonts w:ascii="Arial" w:eastAsia="Times New Roman" w:hAnsi="Arial" w:cs="Arial"/>
+          <w:color w:val="FF0000"/>
+          <w:lang w:eastAsia="en-GB"/>
+        </w:rPr>
+        <w:t>Note: Variable enemies is after prototype</w:t>
+      </w:r>
+    </w:p>
+    <w:p>
+      <w:pPr>
+        <w:pStyle w:val="ListParagraph"/>
+        <w:numPr>
+          <w:ilvl w:val="0"/>
+          <w:numId w:val="7"/>
+        </w:numPr>
+        <w:spacing w:before="100" w:beforeAutospacing="1" w:after="100" w:afterAutospacing="1" w:line="240" w:lineRule="auto"/>
+        <w:textAlignment w:val="baseline"/>
+        <w:rPr>
+          <w:rFonts w:ascii="Arial" w:eastAsia="Times New Roman" w:hAnsi="Arial" w:cs="Arial"/>
+          <w:lang w:eastAsia="en-GB"/>
+        </w:rPr>
+      </w:pPr>
     </w:p>
     <w:p>
       <w:pPr>
@@ -335,52 +439,21 @@
       <w:pPr>
         <w:spacing w:after="0" w:line="240" w:lineRule="auto"/>
         <w:rPr>
-          <w:rFonts w:ascii="Times New Roman" w:eastAsia="Times New Roman" w:hAnsi="Times New Roman" w:cs="Times New Roman"/>
-          <w:sz w:val="24"/>
-          <w:szCs w:val="24"/>
-          <w:lang w:eastAsia="en-GB"/>
-        </w:rPr>
-      </w:pPr>
-      <w:r>
-        <w:rPr>
-          <w:rFonts w:ascii="Arial" w:eastAsia="Times New Roman" w:hAnsi="Arial" w:cs="Arial"/>
-          <w:color w:val="000000"/>
-          <w:lang w:eastAsia="en-GB"/>
-        </w:rPr>
-        <w:tab/>
-      </w:r>
-      <w:r>
-        <w:rPr>
           <w:rFonts w:ascii="Arial" w:eastAsia="Times New Roman" w:hAnsi="Arial" w:cs="Arial"/>
           <w:b/>
           <w:bCs/>
           <w:color w:val="000000"/>
           <w:lang w:eastAsia="en-GB"/>
         </w:rPr>
-        <w:t>Required Location (Must be visited to complete the game)</w:t>
-      </w:r>
-    </w:p>
-    <w:p>
-      <w:pPr>
-        <w:spacing w:after="0" w:line="240" w:lineRule="auto"/>
-        <w:rPr>
-          <w:rFonts w:ascii="Times New Roman" w:eastAsia="Times New Roman" w:hAnsi="Times New Roman" w:cs="Times New Roman"/>
-          <w:sz w:val="24"/>
-          <w:szCs w:val="24"/>
-          <w:lang w:eastAsia="en-GB"/>
-        </w:rPr>
-      </w:pPr>
-    </w:p>
-    <w:p>
-      <w:pPr>
-        <w:spacing w:after="0" w:line="240" w:lineRule="auto"/>
-        <w:rPr>
-          <w:rFonts w:ascii="Times New Roman" w:eastAsia="Times New Roman" w:hAnsi="Times New Roman" w:cs="Times New Roman"/>
-          <w:sz w:val="24"/>
-          <w:szCs w:val="24"/>
-          <w:lang w:eastAsia="en-GB"/>
-        </w:rPr>
-      </w:pPr>
+      </w:pPr>
+      <w:r>
+        <w:rPr>
+          <w:rFonts w:ascii="Arial" w:eastAsia="Times New Roman" w:hAnsi="Arial" w:cs="Arial"/>
+          <w:color w:val="000000"/>
+          <w:lang w:eastAsia="en-GB"/>
+        </w:rPr>
+        <w:tab/>
+      </w:r>
       <w:r>
         <w:rPr>
           <w:rFonts w:ascii="Arial" w:eastAsia="Times New Roman" w:hAnsi="Arial" w:cs="Arial"/>
@@ -389,9 +462,12 @@
           <w:color w:val="000000"/>
           <w:lang w:eastAsia="en-GB"/>
         </w:rPr>
-        <w:t>=========================================</w:t>
-      </w:r>
-      <w:r>
+        <w:t>Required Location (Must be visited to complete the game)</w:t>
+      </w:r>
+    </w:p>
+    <w:p>
+      <w:pPr>
+        <w:spacing w:after="0" w:line="240" w:lineRule="auto"/>
         <w:rPr>
           <w:rFonts w:ascii="Arial" w:eastAsia="Times New Roman" w:hAnsi="Arial" w:cs="Arial"/>
           <w:b/>
@@ -399,7 +475,410 @@
           <w:color w:val="000000"/>
           <w:lang w:eastAsia="en-GB"/>
         </w:rPr>
-        <w:t>=============================</w:t>
+      </w:pPr>
+    </w:p>
+    <w:p>
+      <w:pPr>
+        <w:spacing w:after="0" w:line="240" w:lineRule="auto"/>
+        <w:rPr>
+          <w:rFonts w:ascii="Arial" w:eastAsia="Times New Roman" w:hAnsi="Arial" w:cs="Arial"/>
+          <w:b/>
+          <w:bCs/>
+          <w:color w:val="000000"/>
+          <w:lang w:eastAsia="en-GB"/>
+        </w:rPr>
+      </w:pPr>
+    </w:p>
+    <w:p>
+      <w:pPr>
+        <w:spacing w:after="0" w:line="240" w:lineRule="auto"/>
+        <w:rPr>
+          <w:rFonts w:ascii="Arial" w:eastAsia="Times New Roman" w:hAnsi="Arial" w:cs="Arial"/>
+          <w:b/>
+          <w:bCs/>
+          <w:color w:val="000000"/>
+          <w:lang w:eastAsia="en-GB"/>
+        </w:rPr>
+      </w:pPr>
+    </w:p>
+    <w:p>
+      <w:pPr>
+        <w:spacing w:after="0" w:line="240" w:lineRule="auto"/>
+        <w:rPr>
+          <w:rFonts w:ascii="Arial" w:eastAsia="Times New Roman" w:hAnsi="Arial" w:cs="Arial"/>
+          <w:b/>
+          <w:bCs/>
+          <w:color w:val="000000"/>
+          <w:lang w:eastAsia="en-GB"/>
+        </w:rPr>
+      </w:pPr>
+      <w:r>
+        <w:rPr>
+          <w:rFonts w:ascii="Arial" w:eastAsia="Times New Roman" w:hAnsi="Arial" w:cs="Arial"/>
+          <w:b/>
+          <w:bCs/>
+          <w:color w:val="000000"/>
+          <w:lang w:eastAsia="en-GB"/>
+        </w:rPr>
+        <w:t xml:space="preserve">Game </w:t>
+      </w:r>
+      <w:r>
+        <w:rPr>
+          <w:rFonts w:ascii="Arial" w:eastAsia="Times New Roman" w:hAnsi="Arial" w:cs="Arial"/>
+          <w:b/>
+          <w:bCs/>
+          <w:color w:val="000000"/>
+          <w:lang w:eastAsia="en-GB"/>
+        </w:rPr>
+        <w:t>events:</w:t>
+      </w:r>
+    </w:p>
+    <w:p>
+      <w:pPr>
+        <w:spacing w:after="0" w:line="240" w:lineRule="auto"/>
+        <w:rPr>
+          <w:rFonts w:ascii="Arial" w:eastAsia="Times New Roman" w:hAnsi="Arial" w:cs="Arial"/>
+          <w:b/>
+          <w:bCs/>
+          <w:color w:val="000000"/>
+          <w:lang w:eastAsia="en-GB"/>
+        </w:rPr>
+      </w:pPr>
+    </w:p>
+    <w:p>
+      <w:pPr>
+        <w:pStyle w:val="ListParagraph"/>
+        <w:numPr>
+          <w:ilvl w:val="0"/>
+          <w:numId w:val="8"/>
+        </w:numPr>
+        <w:spacing w:after="0" w:line="240" w:lineRule="auto"/>
+        <w:rPr>
+          <w:rFonts w:ascii="Times New Roman" w:eastAsia="Times New Roman" w:hAnsi="Times New Roman" w:cs="Times New Roman"/>
+          <w:sz w:val="24"/>
+          <w:szCs w:val="24"/>
+          <w:lang w:eastAsia="en-GB"/>
+        </w:rPr>
+      </w:pPr>
+      <w:r>
+        <w:rPr>
+          <w:rFonts w:ascii="Times New Roman" w:eastAsia="Times New Roman" w:hAnsi="Times New Roman" w:cs="Times New Roman"/>
+          <w:sz w:val="24"/>
+          <w:szCs w:val="24"/>
+          <w:lang w:eastAsia="en-GB"/>
+        </w:rPr>
+        <w:t>Opening scenes, player unable to use weapon, must learn how to use</w:t>
+      </w:r>
+    </w:p>
+    <w:p>
+      <w:pPr>
+        <w:pStyle w:val="ListParagraph"/>
+        <w:numPr>
+          <w:ilvl w:val="1"/>
+          <w:numId w:val="8"/>
+        </w:numPr>
+        <w:spacing w:after="0" w:line="240" w:lineRule="auto"/>
+        <w:rPr>
+          <w:rFonts w:ascii="Times New Roman" w:eastAsia="Times New Roman" w:hAnsi="Times New Roman" w:cs="Times New Roman"/>
+          <w:sz w:val="24"/>
+          <w:szCs w:val="24"/>
+          <w:lang w:eastAsia="en-GB"/>
+        </w:rPr>
+      </w:pPr>
+      <w:r>
+        <w:rPr>
+          <w:rFonts w:ascii="Times New Roman" w:eastAsia="Times New Roman" w:hAnsi="Times New Roman" w:cs="Times New Roman"/>
+          <w:sz w:val="24"/>
+          <w:szCs w:val="24"/>
+          <w:lang w:eastAsia="en-GB"/>
+        </w:rPr>
+        <w:t>Tutorial section</w:t>
+      </w:r>
+    </w:p>
+    <w:p>
+      <w:pPr>
+        <w:pStyle w:val="ListParagraph"/>
+        <w:numPr>
+          <w:ilvl w:val="0"/>
+          <w:numId w:val="8"/>
+        </w:numPr>
+        <w:spacing w:after="0" w:line="240" w:lineRule="auto"/>
+        <w:rPr>
+          <w:rFonts w:ascii="Times New Roman" w:eastAsia="Times New Roman" w:hAnsi="Times New Roman" w:cs="Times New Roman"/>
+          <w:sz w:val="24"/>
+          <w:szCs w:val="24"/>
+          <w:lang w:eastAsia="en-GB"/>
+        </w:rPr>
+      </w:pPr>
+      <w:r>
+        <w:rPr>
+          <w:rFonts w:ascii="Times New Roman" w:eastAsia="Times New Roman" w:hAnsi="Times New Roman" w:cs="Times New Roman"/>
+          <w:sz w:val="24"/>
+          <w:szCs w:val="24"/>
+          <w:lang w:eastAsia="en-GB"/>
+        </w:rPr>
+        <w:t>Background info from NPC about the area</w:t>
+      </w:r>
+    </w:p>
+    <w:p>
+      <w:pPr>
+        <w:pStyle w:val="ListParagraph"/>
+        <w:numPr>
+          <w:ilvl w:val="0"/>
+          <w:numId w:val="8"/>
+        </w:numPr>
+        <w:spacing w:after="0" w:line="240" w:lineRule="auto"/>
+        <w:rPr>
+          <w:rFonts w:ascii="Times New Roman" w:eastAsia="Times New Roman" w:hAnsi="Times New Roman" w:cs="Times New Roman"/>
+          <w:sz w:val="24"/>
+          <w:szCs w:val="24"/>
+          <w:lang w:eastAsia="en-GB"/>
+        </w:rPr>
+      </w:pPr>
+      <w:r>
+        <w:rPr>
+          <w:rFonts w:ascii="Times New Roman" w:eastAsia="Times New Roman" w:hAnsi="Times New Roman" w:cs="Times New Roman"/>
+          <w:sz w:val="24"/>
+          <w:szCs w:val="24"/>
+          <w:lang w:eastAsia="en-GB"/>
+        </w:rPr>
+        <w:t>Player gets set a task or quest</w:t>
+      </w:r>
+    </w:p>
+    <w:p>
+      <w:pPr>
+        <w:pStyle w:val="ListParagraph"/>
+        <w:numPr>
+          <w:ilvl w:val="1"/>
+          <w:numId w:val="8"/>
+        </w:numPr>
+        <w:spacing w:after="0" w:line="240" w:lineRule="auto"/>
+        <w:rPr>
+          <w:rFonts w:ascii="Times New Roman" w:eastAsia="Times New Roman" w:hAnsi="Times New Roman" w:cs="Times New Roman"/>
+          <w:sz w:val="24"/>
+          <w:szCs w:val="24"/>
+          <w:lang w:eastAsia="en-GB"/>
+        </w:rPr>
+      </w:pPr>
+      <w:r>
+        <w:rPr>
+          <w:rFonts w:ascii="Times New Roman" w:eastAsia="Times New Roman" w:hAnsi="Times New Roman" w:cs="Times New Roman"/>
+          <w:sz w:val="24"/>
+          <w:szCs w:val="24"/>
+          <w:lang w:eastAsia="en-GB"/>
+        </w:rPr>
+        <w:t>Reasons behind why</w:t>
+      </w:r>
+    </w:p>
+    <w:p>
+      <w:pPr>
+        <w:pStyle w:val="ListParagraph"/>
+        <w:numPr>
+          <w:ilvl w:val="1"/>
+          <w:numId w:val="8"/>
+        </w:numPr>
+        <w:spacing w:after="0" w:line="240" w:lineRule="auto"/>
+        <w:rPr>
+          <w:rFonts w:ascii="Times New Roman" w:eastAsia="Times New Roman" w:hAnsi="Times New Roman" w:cs="Times New Roman"/>
+          <w:sz w:val="24"/>
+          <w:szCs w:val="24"/>
+          <w:lang w:eastAsia="en-GB"/>
+        </w:rPr>
+      </w:pPr>
+      <w:proofErr w:type="gramStart"/>
+      <w:r>
+        <w:rPr>
+          <w:rFonts w:ascii="Times New Roman" w:eastAsia="Times New Roman" w:hAnsi="Times New Roman" w:cs="Times New Roman"/>
+          <w:sz w:val="24"/>
+          <w:szCs w:val="24"/>
+          <w:lang w:eastAsia="en-GB"/>
+        </w:rPr>
+        <w:t>Has to</w:t>
+      </w:r>
+      <w:proofErr w:type="gramEnd"/>
+      <w:r>
+        <w:rPr>
+          <w:rFonts w:ascii="Times New Roman" w:eastAsia="Times New Roman" w:hAnsi="Times New Roman" w:cs="Times New Roman"/>
+          <w:sz w:val="24"/>
+          <w:szCs w:val="24"/>
+          <w:lang w:eastAsia="en-GB"/>
+        </w:rPr>
+        <w:t xml:space="preserve"> travel to new location to get the quest details</w:t>
+      </w:r>
+    </w:p>
+    <w:p>
+      <w:pPr>
+        <w:pStyle w:val="ListParagraph"/>
+        <w:numPr>
+          <w:ilvl w:val="2"/>
+          <w:numId w:val="8"/>
+        </w:numPr>
+        <w:spacing w:after="0" w:line="240" w:lineRule="auto"/>
+        <w:rPr>
+          <w:rFonts w:ascii="Times New Roman" w:eastAsia="Times New Roman" w:hAnsi="Times New Roman" w:cs="Times New Roman"/>
+          <w:sz w:val="24"/>
+          <w:szCs w:val="24"/>
+          <w:lang w:eastAsia="en-GB"/>
+        </w:rPr>
+      </w:pPr>
+      <w:r>
+        <w:rPr>
+          <w:rFonts w:ascii="Times New Roman" w:eastAsia="Times New Roman" w:hAnsi="Times New Roman" w:cs="Times New Roman"/>
+          <w:sz w:val="24"/>
+          <w:szCs w:val="24"/>
+          <w:lang w:eastAsia="en-GB"/>
+        </w:rPr>
+        <w:t>Teaches how to navigate and use the map</w:t>
+      </w:r>
+    </w:p>
+    <w:p>
+      <w:pPr>
+        <w:pStyle w:val="ListParagraph"/>
+        <w:numPr>
+          <w:ilvl w:val="2"/>
+          <w:numId w:val="8"/>
+        </w:numPr>
+        <w:spacing w:after="0" w:line="240" w:lineRule="auto"/>
+        <w:rPr>
+          <w:rFonts w:ascii="Times New Roman" w:eastAsia="Times New Roman" w:hAnsi="Times New Roman" w:cs="Times New Roman"/>
+          <w:sz w:val="24"/>
+          <w:szCs w:val="24"/>
+          <w:lang w:eastAsia="en-GB"/>
+        </w:rPr>
+      </w:pPr>
+      <w:r>
+        <w:rPr>
+          <w:rFonts w:ascii="Times New Roman" w:eastAsia="Times New Roman" w:hAnsi="Times New Roman" w:cs="Times New Roman"/>
+          <w:sz w:val="24"/>
+          <w:szCs w:val="24"/>
+          <w:lang w:eastAsia="en-GB"/>
+        </w:rPr>
+        <w:t>Learns basic controls</w:t>
+      </w:r>
+    </w:p>
+    <w:p>
+      <w:pPr>
+        <w:pStyle w:val="ListParagraph"/>
+        <w:numPr>
+          <w:ilvl w:val="0"/>
+          <w:numId w:val="8"/>
+        </w:numPr>
+        <w:spacing w:after="0" w:line="240" w:lineRule="auto"/>
+        <w:rPr>
+          <w:rFonts w:ascii="Times New Roman" w:eastAsia="Times New Roman" w:hAnsi="Times New Roman" w:cs="Times New Roman"/>
+          <w:sz w:val="24"/>
+          <w:szCs w:val="24"/>
+          <w:lang w:eastAsia="en-GB"/>
+        </w:rPr>
+      </w:pPr>
+      <w:r>
+        <w:rPr>
+          <w:rFonts w:ascii="Times New Roman" w:eastAsia="Times New Roman" w:hAnsi="Times New Roman" w:cs="Times New Roman"/>
+          <w:sz w:val="24"/>
+          <w:szCs w:val="24"/>
+          <w:lang w:eastAsia="en-GB"/>
+        </w:rPr>
+        <w:t>Goes to market place to purchase items</w:t>
+      </w:r>
+    </w:p>
+    <w:p>
+      <w:pPr>
+        <w:pStyle w:val="ListParagraph"/>
+        <w:numPr>
+          <w:ilvl w:val="1"/>
+          <w:numId w:val="8"/>
+        </w:numPr>
+        <w:spacing w:after="0" w:line="240" w:lineRule="auto"/>
+        <w:rPr>
+          <w:rFonts w:ascii="Times New Roman" w:eastAsia="Times New Roman" w:hAnsi="Times New Roman" w:cs="Times New Roman"/>
+          <w:sz w:val="24"/>
+          <w:szCs w:val="24"/>
+          <w:lang w:eastAsia="en-GB"/>
+        </w:rPr>
+      </w:pPr>
+      <w:r>
+        <w:rPr>
+          <w:rFonts w:ascii="Times New Roman" w:eastAsia="Times New Roman" w:hAnsi="Times New Roman" w:cs="Times New Roman"/>
+          <w:sz w:val="24"/>
+          <w:szCs w:val="24"/>
+          <w:lang w:eastAsia="en-GB"/>
+        </w:rPr>
+        <w:t>Interaction with NPC’s</w:t>
+      </w:r>
+    </w:p>
+    <w:p>
+      <w:pPr>
+        <w:pStyle w:val="ListParagraph"/>
+        <w:numPr>
+          <w:ilvl w:val="1"/>
+          <w:numId w:val="8"/>
+        </w:numPr>
+        <w:spacing w:after="0" w:line="240" w:lineRule="auto"/>
+        <w:rPr>
+          <w:rFonts w:ascii="Times New Roman" w:eastAsia="Times New Roman" w:hAnsi="Times New Roman" w:cs="Times New Roman"/>
+          <w:sz w:val="24"/>
+          <w:szCs w:val="24"/>
+          <w:lang w:eastAsia="en-GB"/>
+        </w:rPr>
+      </w:pPr>
+      <w:r>
+        <w:rPr>
+          <w:rFonts w:ascii="Times New Roman" w:eastAsia="Times New Roman" w:hAnsi="Times New Roman" w:cs="Times New Roman"/>
+          <w:sz w:val="24"/>
+          <w:szCs w:val="24"/>
+          <w:lang w:eastAsia="en-GB"/>
+        </w:rPr>
+        <w:t>Money</w:t>
+      </w:r>
+    </w:p>
+    <w:p>
+      <w:pPr>
+        <w:pStyle w:val="ListParagraph"/>
+        <w:numPr>
+          <w:ilvl w:val="1"/>
+          <w:numId w:val="8"/>
+        </w:numPr>
+        <w:spacing w:after="0" w:line="240" w:lineRule="auto"/>
+        <w:rPr>
+          <w:rFonts w:ascii="Times New Roman" w:eastAsia="Times New Roman" w:hAnsi="Times New Roman" w:cs="Times New Roman"/>
+          <w:sz w:val="24"/>
+          <w:szCs w:val="24"/>
+          <w:lang w:eastAsia="en-GB"/>
+        </w:rPr>
+      </w:pPr>
+      <w:r>
+        <w:rPr>
+          <w:rFonts w:ascii="Times New Roman" w:eastAsia="Times New Roman" w:hAnsi="Times New Roman" w:cs="Times New Roman"/>
+          <w:sz w:val="24"/>
+          <w:szCs w:val="24"/>
+          <w:lang w:eastAsia="en-GB"/>
+        </w:rPr>
+        <w:t>Gains inventory use</w:t>
+      </w:r>
+    </w:p>
+    <w:p>
+      <w:pPr>
+        <w:pStyle w:val="ListParagraph"/>
+        <w:numPr>
+          <w:ilvl w:val="0"/>
+          <w:numId w:val="8"/>
+        </w:numPr>
+        <w:spacing w:after="0" w:line="240" w:lineRule="auto"/>
+        <w:rPr>
+          <w:rFonts w:ascii="Times New Roman" w:eastAsia="Times New Roman" w:hAnsi="Times New Roman" w:cs="Times New Roman"/>
+          <w:sz w:val="24"/>
+          <w:szCs w:val="24"/>
+          <w:lang w:eastAsia="en-GB"/>
+        </w:rPr>
+      </w:pPr>
+      <w:r>
+        <w:rPr>
+          <w:rFonts w:ascii="Times New Roman" w:eastAsia="Times New Roman" w:hAnsi="Times New Roman" w:cs="Times New Roman"/>
+          <w:sz w:val="24"/>
+          <w:szCs w:val="24"/>
+          <w:lang w:eastAsia="en-GB"/>
+        </w:rPr>
+        <w:t>On exit of the market, gets confronted by muggers, learn to use new purchased weapons (easy win)</w:t>
       </w:r>
       <w:bookmarkStart w:id="0" w:name="_GoBack"/>
       <w:bookmarkEnd w:id="0"/>
@@ -433,6 +912,49 @@
           <w:color w:val="000000"/>
           <w:lang w:eastAsia="en-GB"/>
         </w:rPr>
+        <w:t>=========================================</w:t>
+      </w:r>
+      <w:r>
+        <w:rPr>
+          <w:rFonts w:ascii="Arial" w:eastAsia="Times New Roman" w:hAnsi="Arial" w:cs="Arial"/>
+          <w:b/>
+          <w:bCs/>
+          <w:color w:val="000000"/>
+          <w:lang w:eastAsia="en-GB"/>
+        </w:rPr>
+        <w:t>=============================</w:t>
+      </w:r>
+    </w:p>
+    <w:p>
+      <w:pPr>
+        <w:spacing w:after="0" w:line="240" w:lineRule="auto"/>
+        <w:rPr>
+          <w:rFonts w:ascii="Times New Roman" w:eastAsia="Times New Roman" w:hAnsi="Times New Roman" w:cs="Times New Roman"/>
+          <w:sz w:val="24"/>
+          <w:szCs w:val="24"/>
+          <w:lang w:eastAsia="en-GB"/>
+        </w:rPr>
+      </w:pPr>
+    </w:p>
+    <w:p>
+      <w:pPr>
+        <w:spacing w:after="0" w:line="240" w:lineRule="auto"/>
+        <w:rPr>
+          <w:rFonts w:ascii="Times New Roman" w:eastAsia="Times New Roman" w:hAnsi="Times New Roman" w:cs="Times New Roman"/>
+          <w:sz w:val="24"/>
+          <w:szCs w:val="24"/>
+          <w:lang w:eastAsia="en-GB"/>
+        </w:rPr>
+      </w:pPr>
+      <w:r>
+        <w:rPr>
+          <w:rFonts w:ascii="Arial" w:eastAsia="Times New Roman" w:hAnsi="Arial" w:cs="Arial"/>
+          <w:b/>
+          <w:bCs/>
+          <w:color w:val="000000"/>
+          <w:lang w:eastAsia="en-GB"/>
+        </w:rPr>
+        <w:lastRenderedPageBreak/>
         <w:t>Other items to add:</w:t>
       </w:r>
     </w:p>
@@ -548,6 +1070,119 @@
 <file path=word/numbering.xml><?xml version="1.0" encoding="utf-8"?>
 <w:numbering xmlns:wpc="http://schemas.microsoft.com/office/word/2010/wordprocessingCanvas" xmlns:cx="http://schemas.microsoft.com/office/drawing/2014/chartex" xmlns:cx1="http://schemas.microsoft.com/office/drawing/2015/9/8/chartex" xmlns:cx2="http://schemas.microsoft.com/office/drawing/2015/10/21/chartex" xmlns:cx3="http://schemas.microsoft.com/office/drawing/2016/5/9/chartex" xmlns:cx4="http://schemas.microsoft.com/office/drawing/2016/5/10/chartex" xmlns:cx5="http://schemas.microsoft.com/office/drawing/2016/5/11/chartex" xmlns:cx6="http://schemas.microsoft.com/office/drawing/2016/5/12/chartex" xmlns:cx7="http://schemas.microsoft.com/office/drawing/2016/5/13/chartex" xmlns:cx8="http://schemas.microsoft.com/office/drawing/2016/5/14/chartex" xmlns:mc="http://schemas.openxmlformats.org/markup-compatibility/2006" xmlns:aink="http://schemas.microsoft.com/office/drawing/2016/ink" xmlns:am3d="http://schemas.microsoft.com/office/drawing/2017/model3d" xmlns:o="urn:schemas-microsoft-com:office:office" xmlns:r="http://schemas.openxmlformats.org/officeDocument/2006/relationships" xmlns:m="http://schemas.openxmlformats.org/officeDocument/2006/math" xmlns:v="urn:schemas-microsoft-com:vml" xmlns:wp14="http://schemas.microsoft.com/office/word/2010/wordprocessingDrawing" xmlns:wp="http://schemas.openxmlformats.org/drawingml/2006/wordprocessingDrawing" xmlns:w10="urn:schemas-microsoft-com:office:word" xmlns:w="http://schemas.openxmlformats.org/wordprocessingml/2006/main" xmlns:w14="http://schemas.microsoft.com/office/word/2010/wordml" xmlns:w15="http://schemas.microsoft.com/office/word/2012/wordml" xmlns:w16cid="http://schemas.microsoft.com/office/word/2016/wordml/cid" xmlns:w16se="http://schemas.microsoft.com/office/word/2015/wordml/symex" xmlns:wpg="http://schemas.microsoft.com/office/word/2010/wordprocessingGroup" xmlns:wpi="http://schemas.microsoft.com/office/word/2010/wordprocessingInk" xmlns:wne="http://schemas.microsoft.com/office/word/2006/wordml" xmlns:wps="http://schemas.microsoft.com/office/word/2010/wordprocessingShape" mc:Ignorable="w14 w15 w16se w16cid wp14">
   <w:abstractNum w:abstractNumId="0" w15:restartNumberingAfterBreak="0">
+    <w:nsid w:val="0DAE70B4"/>
+    <w:multiLevelType w:val="hybridMultilevel"/>
+    <w:tmpl w:val="00F8946A"/>
+    <w:lvl w:ilvl="0" w:tplc="08090001">
+      <w:start w:val="1"/>
+      <w:numFmt w:val="bullet"/>
+      <w:lvlText w:val=""/>
+      <w:lvlJc w:val="left"/>
+      <w:pPr>
+        <w:ind w:left="720" w:hanging="360"/>
+      </w:pPr>
+      <w:rPr>
+        <w:rFonts w:ascii="Symbol" w:hAnsi="Symbol" w:hint="default"/>
+      </w:rPr>
+    </w:lvl>
+    <w:lvl w:ilvl="1" w:tplc="08090003" w:tentative="1">
+      <w:start w:val="1"/>
+      <w:numFmt w:val="bullet"/>
+      <w:lvlText w:val="o"/>
+      <w:lvlJc w:val="left"/>
+      <w:pPr>
+        <w:ind w:left="1440" w:hanging="360"/>
+      </w:pPr>
+      <w:rPr>
+        <w:rFonts w:ascii="Courier New" w:hAnsi="Courier New" w:cs="Courier New" w:hint="default"/>
+      </w:rPr>
+    </w:lvl>
+    <w:lvl w:ilvl="2" w:tplc="08090005" w:tentative="1">
+      <w:start w:val="1"/>
+      <w:numFmt w:val="bullet"/>
+      <w:lvlText w:val=""/>
+      <w:lvlJc w:val="left"/>
+      <w:pPr>
+        <w:ind w:left="2160" w:hanging="360"/>
+      </w:pPr>
+      <w:rPr>
+        <w:rFonts w:ascii="Wingdings" w:hAnsi="Wingdings" w:hint="default"/>
+      </w:rPr>
+    </w:lvl>
+    <w:lvl w:ilvl="3" w:tplc="08090001" w:tentative="1">
+      <w:start w:val="1"/>
+      <w:numFmt w:val="bullet"/>
+      <w:lvlText w:val=""/>
+      <w:lvlJc w:val="left"/>
+      <w:pPr>
+        <w:ind w:left="2880" w:hanging="360"/>
+      </w:pPr>
+      <w:rPr>
+        <w:rFonts w:ascii="Symbol" w:hAnsi="Symbol" w:hint="default"/>
+      </w:rPr>
+    </w:lvl>
+    <w:lvl w:ilvl="4" w:tplc="08090003" w:tentative="1">
+      <w:start w:val="1"/>
+      <w:numFmt w:val="bullet"/>
+      <w:lvlText w:val="o"/>
+      <w:lvlJc w:val="left"/>
+      <w:pPr>
+        <w:ind w:left="3600" w:hanging="360"/>
+      </w:pPr>
+      <w:rPr>
+        <w:rFonts w:ascii="Courier New" w:hAnsi="Courier New" w:cs="Courier New" w:hint="default"/>
+      </w:rPr>
+    </w:lvl>
+    <w:lvl w:ilvl="5" w:tplc="08090005" w:tentative="1">
+      <w:start w:val="1"/>
+      <w:numFmt w:val="bullet"/>
+      <w:lvlText w:val=""/>
+      <w:lvlJc w:val="left"/>
+      <w:pPr>
+        <w:ind w:left="4320" w:hanging="360"/>
+      </w:pPr>
+      <w:rPr>
+        <w:rFonts w:ascii="Wingdings" w:hAnsi="Wingdings" w:hint="default"/>
+      </w:rPr>
+    </w:lvl>
+    <w:lvl w:ilvl="6" w:tplc="08090001" w:tentative="1">
+      <w:start w:val="1"/>
+      <w:numFmt w:val="bullet"/>
+      <w:lvlText w:val=""/>
+      <w:lvlJc w:val="left"/>
+      <w:pPr>
+        <w:ind w:left="5040" w:hanging="360"/>
+      </w:pPr>
+      <w:rPr>
+        <w:rFonts w:ascii="Symbol" w:hAnsi="Symbol" w:hint="default"/>
+      </w:rPr>
+    </w:lvl>
+    <w:lvl w:ilvl="7" w:tplc="08090003" w:tentative="1">
+      <w:start w:val="1"/>
+      <w:numFmt w:val="bullet"/>
+      <w:lvlText w:val="o"/>
+      <w:lvlJc w:val="left"/>
+      <w:pPr>
+        <w:ind w:left="5760" w:hanging="360"/>
+      </w:pPr>
+      <w:rPr>
+        <w:rFonts w:ascii="Courier New" w:hAnsi="Courier New" w:cs="Courier New" w:hint="default"/>
+      </w:rPr>
+    </w:lvl>
+    <w:lvl w:ilvl="8" w:tplc="08090005" w:tentative="1">
+      <w:start w:val="1"/>
+      <w:numFmt w:val="bullet"/>
+      <w:lvlText w:val=""/>
+      <w:lvlJc w:val="left"/>
+      <w:pPr>
+        <w:ind w:left="6480" w:hanging="360"/>
+      </w:pPr>
+      <w:rPr>
+        <w:rFonts w:ascii="Wingdings" w:hAnsi="Wingdings" w:hint="default"/>
+      </w:rPr>
+    </w:lvl>
+  </w:abstractNum>
+  <w:abstractNum w:abstractNumId="1" w15:restartNumberingAfterBreak="0">
     <w:nsid w:val="27D70F1D"/>
     <w:multiLevelType w:val="multilevel"/>
     <w:tmpl w:val="1E7A76B0"/>
@@ -696,7 +1331,206 @@
       </w:rPr>
     </w:lvl>
   </w:abstractNum>
-  <w:abstractNum w:abstractNumId="1" w15:restartNumberingAfterBreak="0">
+  <w:abstractNum w:abstractNumId="2" w15:restartNumberingAfterBreak="0">
+    <w:nsid w:val="345C690C"/>
+    <w:multiLevelType w:val="hybridMultilevel"/>
+    <w:tmpl w:val="5A8E642C"/>
+    <w:lvl w:ilvl="0" w:tplc="0809000F">
+      <w:start w:val="1"/>
+      <w:numFmt w:val="decimal"/>
+      <w:lvlText w:val="%1."/>
+      <w:lvlJc w:val="left"/>
+      <w:pPr>
+        <w:ind w:left="720" w:hanging="360"/>
+      </w:pPr>
+    </w:lvl>
+    <w:lvl w:ilvl="1" w:tplc="08090019">
+      <w:start w:val="1"/>
+      <w:numFmt w:val="lowerLetter"/>
+      <w:lvlText w:val="%2."/>
+      <w:lvlJc w:val="left"/>
+      <w:pPr>
+        <w:ind w:left="1440" w:hanging="360"/>
+      </w:pPr>
+    </w:lvl>
+    <w:lvl w:ilvl="2" w:tplc="0809001B">
+      <w:start w:val="1"/>
+      <w:numFmt w:val="lowerRoman"/>
+      <w:lvlText w:val="%3."/>
+      <w:lvlJc w:val="right"/>
+      <w:pPr>
+        <w:ind w:left="2160" w:hanging="180"/>
+      </w:pPr>
+    </w:lvl>
+    <w:lvl w:ilvl="3" w:tplc="0809000F" w:tentative="1">
+      <w:start w:val="1"/>
+      <w:numFmt w:val="decimal"/>
+      <w:lvlText w:val="%4."/>
+      <w:lvlJc w:val="left"/>
+      <w:pPr>
+        <w:ind w:left="2880" w:hanging="360"/>
+      </w:pPr>
+    </w:lvl>
+    <w:lvl w:ilvl="4" w:tplc="08090019" w:tentative="1">
+      <w:start w:val="1"/>
+      <w:numFmt w:val="lowerLetter"/>
+      <w:lvlText w:val="%5."/>
+      <w:lvlJc w:val="left"/>
+      <w:pPr>
+        <w:ind w:left="3600" w:hanging="360"/>
+      </w:pPr>
+    </w:lvl>
+    <w:lvl w:ilvl="5" w:tplc="0809001B" w:tentative="1">
+      <w:start w:val="1"/>
+      <w:numFmt w:val="lowerRoman"/>
+      <w:lvlText w:val="%6."/>
+      <w:lvlJc w:val="right"/>
+      <w:pPr>
+        <w:ind w:left="4320" w:hanging="180"/>
+      </w:pPr>
+    </w:lvl>
+    <w:lvl w:ilvl="6" w:tplc="0809000F" w:tentative="1">
+      <w:start w:val="1"/>
+      <w:numFmt w:val="decimal"/>
+      <w:lvlText w:val="%7."/>
+      <w:lvlJc w:val="left"/>
+      <w:pPr>
+        <w:ind w:left="5040" w:hanging="360"/>
+      </w:pPr>
+    </w:lvl>
+    <w:lvl w:ilvl="7" w:tplc="08090019" w:tentative="1">
+      <w:start w:val="1"/>
+      <w:numFmt w:val="lowerLetter"/>
+      <w:lvlText w:val="%8."/>
+      <w:lvlJc w:val="left"/>
+      <w:pPr>
+        <w:ind w:left="5760" w:hanging="360"/>
+      </w:pPr>
+    </w:lvl>
+    <w:lvl w:ilvl="8" w:tplc="0809001B" w:tentative="1">
+      <w:start w:val="1"/>
+      <w:numFmt w:val="lowerRoman"/>
+      <w:lvlText w:val="%9."/>
+      <w:lvlJc w:val="right"/>
+      <w:pPr>
+        <w:ind w:left="6480" w:hanging="180"/>
+      </w:pPr>
+    </w:lvl>
+  </w:abstractNum>
+  <w:abstractNum w:abstractNumId="3" w15:restartNumberingAfterBreak="0">
+    <w:nsid w:val="43985976"/>
+    <w:multiLevelType w:val="hybridMultilevel"/>
+    <w:tmpl w:val="7C042B14"/>
+    <w:lvl w:ilvl="0" w:tplc="08090001">
+      <w:start w:val="1"/>
+      <w:numFmt w:val="bullet"/>
+      <w:lvlText w:val=""/>
+      <w:lvlJc w:val="left"/>
+      <w:pPr>
+        <w:ind w:left="1440" w:hanging="360"/>
+      </w:pPr>
+      <w:rPr>
+        <w:rFonts w:ascii="Symbol" w:hAnsi="Symbol" w:hint="default"/>
+      </w:rPr>
+    </w:lvl>
+    <w:lvl w:ilvl="1" w:tplc="08090003" w:tentative="1">
+      <w:start w:val="1"/>
+      <w:numFmt w:val="bullet"/>
+      <w:lvlText w:val="o"/>
+      <w:lvlJc w:val="left"/>
+      <w:pPr>
+        <w:ind w:left="2160" w:hanging="360"/>
+      </w:pPr>
+      <w:rPr>
+        <w:rFonts w:ascii="Courier New" w:hAnsi="Courier New" w:cs="Courier New" w:hint="default"/>
+      </w:rPr>
+    </w:lvl>
+    <w:lvl w:ilvl="2" w:tplc="08090005" w:tentative="1">
+      <w:start w:val="1"/>
+      <w:numFmt w:val="bullet"/>
+      <w:lvlText w:val=""/>
+      <w:lvlJc w:val="left"/>
+      <w:pPr>
+        <w:ind w:left="2880" w:hanging="360"/>
+      </w:pPr>
+      <w:rPr>
+        <w:rFonts w:ascii="Wingdings" w:hAnsi="Wingdings" w:hint="default"/>
+      </w:rPr>
+    </w:lvl>
+    <w:lvl w:ilvl="3" w:tplc="08090001" w:tentative="1">
+      <w:start w:val="1"/>
+      <w:numFmt w:val="bullet"/>
+      <w:lvlText w:val=""/>
+      <w:lvlJc w:val="left"/>
+      <w:pPr>
+        <w:ind w:left="3600" w:hanging="360"/>
+      </w:pPr>
+      <w:rPr>
+        <w:rFonts w:ascii="Symbol" w:hAnsi="Symbol" w:hint="default"/>
+      </w:rPr>
+    </w:lvl>
+    <w:lvl w:ilvl="4" w:tplc="08090003" w:tentative="1">
+      <w:start w:val="1"/>
+      <w:numFmt w:val="bullet"/>
+      <w:lvlText w:val="o"/>
+      <w:lvlJc w:val="left"/>
+      <w:pPr>
+        <w:ind w:left="4320" w:hanging="360"/>
+      </w:pPr>
+      <w:rPr>
+        <w:rFonts w:ascii="Courier New" w:hAnsi="Courier New" w:cs="Courier New" w:hint="default"/>
+      </w:rPr>
+    </w:lvl>
+    <w:lvl w:ilvl="5" w:tplc="08090005" w:tentative="1">
+      <w:start w:val="1"/>
+      <w:numFmt w:val="bullet"/>
+      <w:lvlText w:val=""/>
+      <w:lvlJc w:val="left"/>
+      <w:pPr>
+        <w:ind w:left="5040" w:hanging="360"/>
+      </w:pPr>
+      <w:rPr>
+        <w:rFonts w:ascii="Wingdings" w:hAnsi="Wingdings" w:hint="default"/>
+      </w:rPr>
+    </w:lvl>
+    <w:lvl w:ilvl="6" w:tplc="08090001" w:tentative="1">
+      <w:start w:val="1"/>
+      <w:numFmt w:val="bullet"/>
+      <w:lvlText w:val=""/>
+      <w:lvlJc w:val="left"/>
+      <w:pPr>
+        <w:ind w:left="5760" w:hanging="360"/>
+      </w:pPr>
+      <w:rPr>
+        <w:rFonts w:ascii="Symbol" w:hAnsi="Symbol" w:hint="default"/>
+      </w:rPr>
+    </w:lvl>
+    <w:lvl w:ilvl="7" w:tplc="08090003" w:tentative="1">
+      <w:start w:val="1"/>
+      <w:numFmt w:val="bullet"/>
+      <w:lvlText w:val="o"/>
+      <w:lvlJc w:val="left"/>
+      <w:pPr>
+        <w:ind w:left="6480" w:hanging="360"/>
+      </w:pPr>
+      <w:rPr>
+        <w:rFonts w:ascii="Courier New" w:hAnsi="Courier New" w:cs="Courier New" w:hint="default"/>
+      </w:rPr>
+    </w:lvl>
+    <w:lvl w:ilvl="8" w:tplc="08090005" w:tentative="1">
+      <w:start w:val="1"/>
+      <w:numFmt w:val="bullet"/>
+      <w:lvlText w:val=""/>
+      <w:lvlJc w:val="left"/>
+      <w:pPr>
+        <w:ind w:left="7200" w:hanging="360"/>
+      </w:pPr>
+      <w:rPr>
+        <w:rFonts w:ascii="Wingdings" w:hAnsi="Wingdings" w:hint="default"/>
+      </w:rPr>
+    </w:lvl>
+  </w:abstractNum>
+  <w:abstractNum w:abstractNumId="4" w15:restartNumberingAfterBreak="0">
     <w:nsid w:val="578A1B44"/>
     <w:multiLevelType w:val="multilevel"/>
     <w:tmpl w:val="88B40922"/>
@@ -845,7 +1679,120 @@
       </w:rPr>
     </w:lvl>
   </w:abstractNum>
-  <w:abstractNum w:abstractNumId="2" w15:restartNumberingAfterBreak="0">
+  <w:abstractNum w:abstractNumId="5" w15:restartNumberingAfterBreak="0">
+    <w:nsid w:val="5A2F1483"/>
+    <w:multiLevelType w:val="hybridMultilevel"/>
+    <w:tmpl w:val="165285CA"/>
+    <w:lvl w:ilvl="0" w:tplc="08090001">
+      <w:start w:val="1"/>
+      <w:numFmt w:val="bullet"/>
+      <w:lvlText w:val=""/>
+      <w:lvlJc w:val="left"/>
+      <w:pPr>
+        <w:ind w:left="720" w:hanging="360"/>
+      </w:pPr>
+      <w:rPr>
+        <w:rFonts w:ascii="Symbol" w:hAnsi="Symbol" w:hint="default"/>
+      </w:rPr>
+    </w:lvl>
+    <w:lvl w:ilvl="1" w:tplc="08090003" w:tentative="1">
+      <w:start w:val="1"/>
+      <w:numFmt w:val="bullet"/>
+      <w:lvlText w:val="o"/>
+      <w:lvlJc w:val="left"/>
+      <w:pPr>
+        <w:ind w:left="1440" w:hanging="360"/>
+      </w:pPr>
+      <w:rPr>
+        <w:rFonts w:ascii="Courier New" w:hAnsi="Courier New" w:cs="Courier New" w:hint="default"/>
+      </w:rPr>
+    </w:lvl>
+    <w:lvl w:ilvl="2" w:tplc="08090005" w:tentative="1">
+      <w:start w:val="1"/>
+      <w:numFmt w:val="bullet"/>
+      <w:lvlText w:val=""/>
+      <w:lvlJc w:val="left"/>
+      <w:pPr>
+        <w:ind w:left="2160" w:hanging="360"/>
+      </w:pPr>
+      <w:rPr>
+        <w:rFonts w:ascii="Wingdings" w:hAnsi="Wingdings" w:hint="default"/>
+      </w:rPr>
+    </w:lvl>
+    <w:lvl w:ilvl="3" w:tplc="08090001" w:tentative="1">
+      <w:start w:val="1"/>
+      <w:numFmt w:val="bullet"/>
+      <w:lvlText w:val=""/>
+      <w:lvlJc w:val="left"/>
+      <w:pPr>
+        <w:ind w:left="2880" w:hanging="360"/>
+      </w:pPr>
+      <w:rPr>
+        <w:rFonts w:ascii="Symbol" w:hAnsi="Symbol" w:hint="default"/>
+      </w:rPr>
+    </w:lvl>
+    <w:lvl w:ilvl="4" w:tplc="08090003" w:tentative="1">
+      <w:start w:val="1"/>
+      <w:numFmt w:val="bullet"/>
+      <w:lvlText w:val="o"/>
+      <w:lvlJc w:val="left"/>
+      <w:pPr>
+        <w:ind w:left="3600" w:hanging="360"/>
+      </w:pPr>
+      <w:rPr>
+        <w:rFonts w:ascii="Courier New" w:hAnsi="Courier New" w:cs="Courier New" w:hint="default"/>
+      </w:rPr>
+    </w:lvl>
+    <w:lvl w:ilvl="5" w:tplc="08090005" w:tentative="1">
+      <w:start w:val="1"/>
+      <w:numFmt w:val="bullet"/>
+      <w:lvlText w:val=""/>
+      <w:lvlJc w:val="left"/>
+      <w:pPr>
+        <w:ind w:left="4320" w:hanging="360"/>
+      </w:pPr>
+      <w:rPr>
+        <w:rFonts w:ascii="Wingdings" w:hAnsi="Wingdings" w:hint="default"/>
+      </w:rPr>
+    </w:lvl>
+    <w:lvl w:ilvl="6" w:tplc="08090001" w:tentative="1">
+      <w:start w:val="1"/>
+      <w:numFmt w:val="bullet"/>
+      <w:lvlText w:val=""/>
+      <w:lvlJc w:val="left"/>
+      <w:pPr>
+        <w:ind w:left="5040" w:hanging="360"/>
+      </w:pPr>
+      <w:rPr>
+        <w:rFonts w:ascii="Symbol" w:hAnsi="Symbol" w:hint="default"/>
+      </w:rPr>
+    </w:lvl>
+    <w:lvl w:ilvl="7" w:tplc="08090003" w:tentative="1">
+      <w:start w:val="1"/>
+      <w:numFmt w:val="bullet"/>
+      <w:lvlText w:val="o"/>
+      <w:lvlJc w:val="left"/>
+      <w:pPr>
+        <w:ind w:left="5760" w:hanging="360"/>
+      </w:pPr>
+      <w:rPr>
+        <w:rFonts w:ascii="Courier New" w:hAnsi="Courier New" w:cs="Courier New" w:hint="default"/>
+      </w:rPr>
+    </w:lvl>
+    <w:lvl w:ilvl="8" w:tplc="08090005" w:tentative="1">
+      <w:start w:val="1"/>
+      <w:numFmt w:val="bullet"/>
+      <w:lvlText w:val=""/>
+      <w:lvlJc w:val="left"/>
+      <w:pPr>
+        <w:ind w:left="6480" w:hanging="360"/>
+      </w:pPr>
+      <w:rPr>
+        <w:rFonts w:ascii="Wingdings" w:hAnsi="Wingdings" w:hint="default"/>
+      </w:rPr>
+    </w:lvl>
+  </w:abstractNum>
+  <w:abstractNum w:abstractNumId="6" w15:restartNumberingAfterBreak="0">
     <w:nsid w:val="5F1A2CAA"/>
     <w:multiLevelType w:val="multilevel"/>
     <w:tmpl w:val="4726FFEA"/>
@@ -994,7 +1941,7 @@
       </w:rPr>
     </w:lvl>
   </w:abstractNum>
-  <w:abstractNum w:abstractNumId="3" w15:restartNumberingAfterBreak="0">
+  <w:abstractNum w:abstractNumId="7" w15:restartNumberingAfterBreak="0">
     <w:nsid w:val="6F794CA5"/>
     <w:multiLevelType w:val="multilevel"/>
     <w:tmpl w:val="1ABE3150"/>
@@ -1144,16 +2091,28 @@
     </w:lvl>
   </w:abstractNum>
   <w:num w:numId="1">
+    <w:abstractNumId w:val="4"/>
+  </w:num>
+  <w:num w:numId="2">
+    <w:abstractNumId w:val="6"/>
+  </w:num>
+  <w:num w:numId="3">
     <w:abstractNumId w:val="1"/>
   </w:num>
-  <w:num w:numId="2">
-    <w:abstractNumId w:val="2"/>
+  <w:num w:numId="4">
+    <w:abstractNumId w:val="7"/>
   </w:num>
-  <w:num w:numId="3">
+  <w:num w:numId="5">
+    <w:abstractNumId w:val="3"/>
+  </w:num>
+  <w:num w:numId="6">
     <w:abstractNumId w:val="0"/>
   </w:num>
-  <w:num w:numId="4">
-    <w:abstractNumId w:val="3"/>
+  <w:num w:numId="7">
+    <w:abstractNumId w:val="5"/>
+  </w:num>
+  <w:num w:numId="8">
+    <w:abstractNumId w:val="2"/>
   </w:num>
 </w:numbering>
 </file>
@@ -1605,6 +2564,17 @@
     <w:basedOn w:val="DefaultParagraphFont"/>
     <w:rsid w:val="00650F55"/>
   </w:style>
+  <w:style w:type="paragraph" w:styleId="ListParagraph">
+    <w:name w:val="List Paragraph"/>
+    <w:basedOn w:val="Normal"/>
+    <w:uiPriority w:val="34"/>
+    <w:qFormat/>
+    <w:rsid w:val="00785FCD"/>
+    <w:pPr>
+      <w:ind w:left="720"/>
+      <w:contextualSpacing/>
+    </w:pPr>
+  </w:style>
 </w:styles>
 </file>
 

</xml_diff>